<commit_message>
module-14_2 updated on 30.3.23 at 7:54am from home
</commit_message>
<xml_diff>
--- a/module-14_2/project-14_2.docx
+++ b/module-14_2/project-14_2.docx
@@ -59,6 +59,96 @@
           <w:sz w:val="24"/>
           <w:szCs w:val="24"/>
         </w:rPr>
+        <w:br/>
+      </w:r>
+      <w:r>
+        <w:rPr>
+          <w:sz w:val="24"/>
+          <w:szCs w:val="24"/>
+        </w:rPr>
+        <w:t xml:space="preserve">[module </w:t>
+      </w:r>
+      <w:r>
+        <w:rPr>
+          <w:sz w:val="24"/>
+          <w:szCs w:val="24"/>
+        </w:rPr>
+        <w:t>14</w:t>
+      </w:r>
+      <w:r>
+        <w:rPr>
+          <w:sz w:val="24"/>
+          <w:szCs w:val="24"/>
+        </w:rPr>
+        <w:t>:</w:t>
+      </w:r>
+      <w:r>
+        <w:rPr>
+          <w:sz w:val="24"/>
+          <w:szCs w:val="24"/>
+        </w:rPr>
+        <w:t xml:space="preserve"> </w:t>
+      </w:r>
+      <w:r>
+        <w:rPr>
+          <w:sz w:val="24"/>
+          <w:szCs w:val="24"/>
+        </w:rPr>
+        <w:t>Sending HTTP requests</w:t>
+      </w:r>
+      <w:r>
+        <w:rPr>
+          <w:sz w:val="24"/>
+          <w:szCs w:val="24"/>
+        </w:rPr>
+        <w:t>]</w:t>
+      </w:r>
+    </w:p>
+    <w:p>
+      <w:pPr>
+        <w:spacing w:after="0" w:line="276" w:lineRule="auto"/>
+        <w:rPr>
+          <w:sz w:val="24"/>
+          <w:szCs w:val="24"/>
+        </w:rPr>
+      </w:pPr>
+      <w:r>
+        <w:rPr>
+          <w:sz w:val="24"/>
+          <w:szCs w:val="24"/>
+        </w:rPr>
+        <w:t xml:space="preserve">module-14_2 starts </w:t>
+      </w:r>
+      <w:proofErr w:type="gramStart"/>
+      <w:r>
+        <w:rPr>
+          <w:sz w:val="24"/>
+          <w:szCs w:val="24"/>
+        </w:rPr>
+        <w:t>here,,</w:t>
+      </w:r>
+      <w:proofErr w:type="gramEnd"/>
+      <w:r>
+        <w:rPr>
+          <w:sz w:val="24"/>
+          <w:szCs w:val="24"/>
+        </w:rPr>
+        <w:t xml:space="preserve"> tutorial: 9-11</w:t>
+      </w:r>
+    </w:p>
+    <w:p>
+      <w:pPr>
+        <w:spacing w:after="0" w:line="276" w:lineRule="auto"/>
+        <w:rPr>
+          <w:sz w:val="24"/>
+          <w:szCs w:val="24"/>
+        </w:rPr>
+      </w:pPr>
+      <w:r>
+        <w:rPr>
+          <w:sz w:val="24"/>
+          <w:szCs w:val="24"/>
+        </w:rPr>
         <w:t xml:space="preserve">Project Name: </w:t>
       </w:r>
       <w:r>
@@ -73,6 +163,82 @@
           <w:sz w:val="24"/>
           <w:szCs w:val="24"/>
         </w:rPr>
+        <w:t xml:space="preserve"> Fetching Movie Data from </w:t>
+      </w:r>
+      <w:proofErr w:type="spellStart"/>
+      <w:r>
+        <w:rPr>
+          <w:sz w:val="24"/>
+          <w:szCs w:val="24"/>
+        </w:rPr>
+        <w:t>api</w:t>
+      </w:r>
+      <w:proofErr w:type="spellEnd"/>
+    </w:p>
+    <w:p>
+      <w:pPr>
+        <w:shd w:val="clear" w:color="auto" w:fill="1E1E1E"/>
+        <w:spacing w:line="285" w:lineRule="atLeast"/>
+        <w:rPr>
+          <w:rFonts w:ascii="Consolas" w:eastAsia="Times New Roman" w:hAnsi="Consolas" w:cs="Times New Roman"/>
+          <w:color w:val="D4D4D4"/>
+          <w:sz w:val="21"/>
+          <w:szCs w:val="21"/>
+        </w:rPr>
+      </w:pPr>
+      <w:proofErr w:type="spellStart"/>
+      <w:r>
+        <w:rPr>
+          <w:sz w:val="24"/>
+          <w:szCs w:val="24"/>
+        </w:rPr>
+        <w:t>Api</w:t>
+      </w:r>
+      <w:proofErr w:type="spellEnd"/>
+      <w:r>
+        <w:rPr>
+          <w:sz w:val="24"/>
+          <w:szCs w:val="24"/>
+        </w:rPr>
+        <w:t xml:space="preserve">: </w:t>
+      </w:r>
+      <w:r>
+        <w:rPr>
+          <w:rFonts w:ascii="Consolas" w:eastAsia="Times New Roman" w:hAnsi="Consolas" w:cs="Times New Roman"/>
+          <w:color w:val="CE9178"/>
+          <w:sz w:val="21"/>
+          <w:szCs w:val="21"/>
+        </w:rPr>
+        <w:t>https://module-14-2-e90d2-default-rtdb.firebaseio.com</w:t>
+      </w:r>
+    </w:p>
+    <w:p>
+      <w:pPr>
+        <w:spacing w:after="0" w:line="276" w:lineRule="auto"/>
+        <w:rPr>
+          <w:sz w:val="24"/>
+          <w:szCs w:val="24"/>
+        </w:rPr>
+      </w:pPr>
+      <w:r>
+        <w:rPr>
+          <w:sz w:val="24"/>
+          <w:szCs w:val="24"/>
+        </w:rPr>
+        <w:t xml:space="preserve">Project details: </w:t>
+      </w:r>
+      <w:r>
+        <w:rPr>
+          <w:sz w:val="24"/>
+          <w:szCs w:val="24"/>
+        </w:rPr>
+        <w:t>Inserting &amp;</w:t>
+      </w:r>
+      <w:r>
+        <w:rPr>
+          <w:sz w:val="24"/>
+          <w:szCs w:val="24"/>
+        </w:rPr>
         <w:t xml:space="preserve"> </w:t>
       </w:r>
       <w:r>
@@ -80,7 +246,21 @@
           <w:sz w:val="24"/>
           <w:szCs w:val="24"/>
         </w:rPr>
-        <w:t xml:space="preserve">Fetching Movie Data from </w:t>
+        <w:t>Fetching movies data from a</w:t>
+      </w:r>
+      <w:r>
+        <w:rPr>
+          <w:sz w:val="24"/>
+          <w:szCs w:val="24"/>
+        </w:rPr>
+        <w:t>n</w:t>
+      </w:r>
+      <w:r>
+        <w:rPr>
+          <w:sz w:val="24"/>
+          <w:szCs w:val="24"/>
+        </w:rPr>
+        <w:t xml:space="preserve"> </w:t>
       </w:r>
       <w:proofErr w:type="spellStart"/>
       <w:r>
@@ -96,195 +276,52 @@
           <w:sz w:val="24"/>
           <w:szCs w:val="24"/>
         </w:rPr>
-        <w:br/>
-      </w:r>
-      <w:r>
-        <w:rPr>
-          <w:sz w:val="24"/>
-          <w:szCs w:val="24"/>
-        </w:rPr>
-        <w:t xml:space="preserve">[module </w:t>
-      </w:r>
-      <w:r>
-        <w:rPr>
-          <w:sz w:val="24"/>
-          <w:szCs w:val="24"/>
-        </w:rPr>
-        <w:t>14</w:t>
-      </w:r>
-      <w:r>
-        <w:rPr>
-          <w:sz w:val="24"/>
-          <w:szCs w:val="24"/>
-        </w:rPr>
-        <w:t>:</w:t>
-      </w:r>
-      <w:r>
-        <w:rPr>
-          <w:sz w:val="24"/>
-          <w:szCs w:val="24"/>
-        </w:rPr>
-        <w:t xml:space="preserve"> </w:t>
-      </w:r>
-      <w:r>
-        <w:rPr>
-          <w:sz w:val="24"/>
-          <w:szCs w:val="24"/>
-        </w:rPr>
-        <w:t>Sending HTTP requests</w:t>
-      </w:r>
-      <w:r>
-        <w:rPr>
-          <w:sz w:val="24"/>
-          <w:szCs w:val="24"/>
-        </w:rPr>
-        <w:t>]</w:t>
+        <w:t xml:space="preserve"> using an async await function</w:t>
+      </w:r>
+      <w:r>
+        <w:rPr>
+          <w:sz w:val="24"/>
+          <w:szCs w:val="24"/>
+        </w:rPr>
+        <w:t xml:space="preserve">, handling the errors, </w:t>
+      </w:r>
+      <w:proofErr w:type="spellStart"/>
+      <w:r>
+        <w:rPr>
+          <w:sz w:val="24"/>
+          <w:szCs w:val="24"/>
+        </w:rPr>
+        <w:t>useEffect</w:t>
+      </w:r>
+      <w:proofErr w:type="spellEnd"/>
+      <w:r>
+        <w:rPr>
+          <w:sz w:val="24"/>
+          <w:szCs w:val="24"/>
+        </w:rPr>
+        <w:t xml:space="preserve"> &amp; </w:t>
+      </w:r>
+      <w:proofErr w:type="spellStart"/>
+      <w:r>
+        <w:rPr>
+          <w:sz w:val="24"/>
+          <w:szCs w:val="24"/>
+        </w:rPr>
+        <w:t>useCallback</w:t>
+      </w:r>
+      <w:proofErr w:type="spellEnd"/>
+      <w:r>
+        <w:rPr>
+          <w:sz w:val="24"/>
+          <w:szCs w:val="24"/>
+        </w:rPr>
+        <w:t xml:space="preserve"> used here.</w:t>
       </w:r>
     </w:p>
     <w:p>
       <w:pPr>
         <w:spacing w:after="0" w:line="276" w:lineRule="auto"/>
-        <w:rPr>
-          <w:sz w:val="24"/>
-          <w:szCs w:val="24"/>
-        </w:rPr>
-      </w:pPr>
-      <w:r>
-        <w:rPr>
-          <w:sz w:val="24"/>
-          <w:szCs w:val="24"/>
-        </w:rPr>
-        <w:t xml:space="preserve">module-14 </w:t>
-      </w:r>
-      <w:r>
-        <w:rPr>
-          <w:sz w:val="24"/>
-          <w:szCs w:val="24"/>
-        </w:rPr>
-        <w:t>end</w:t>
-      </w:r>
-      <w:r>
-        <w:rPr>
-          <w:sz w:val="24"/>
-          <w:szCs w:val="24"/>
-        </w:rPr>
-        <w:t xml:space="preserve">s here, tutorial: </w:t>
-      </w:r>
-      <w:r>
-        <w:rPr>
-          <w:sz w:val="24"/>
-          <w:szCs w:val="24"/>
-        </w:rPr>
-        <w:t>9-11</w:t>
-      </w:r>
-      <w:r>
-        <w:rPr>
-          <w:sz w:val="24"/>
-          <w:szCs w:val="24"/>
-        </w:rPr>
-        <w:br/>
-      </w:r>
-      <w:r>
-        <w:rPr>
-          <w:sz w:val="24"/>
-          <w:szCs w:val="24"/>
-        </w:rPr>
-        <w:t xml:space="preserve">Project details: </w:t>
-      </w:r>
-      <w:r>
-        <w:rPr>
-          <w:sz w:val="24"/>
-          <w:szCs w:val="24"/>
-        </w:rPr>
-        <w:t>Inserting &amp;</w:t>
-      </w:r>
-      <w:r>
-        <w:rPr>
-          <w:sz w:val="24"/>
-          <w:szCs w:val="24"/>
-        </w:rPr>
-        <w:t xml:space="preserve"> </w:t>
-      </w:r>
-      <w:r>
-        <w:rPr>
-          <w:sz w:val="24"/>
-          <w:szCs w:val="24"/>
-        </w:rPr>
-        <w:t>Fetching movies data from a</w:t>
-      </w:r>
-      <w:r>
-        <w:rPr>
-          <w:sz w:val="24"/>
-          <w:szCs w:val="24"/>
-        </w:rPr>
-        <w:t>n</w:t>
-      </w:r>
-      <w:r>
-        <w:rPr>
-          <w:sz w:val="24"/>
-          <w:szCs w:val="24"/>
-        </w:rPr>
-        <w:t xml:space="preserve"> </w:t>
-      </w:r>
-      <w:proofErr w:type="spellStart"/>
-      <w:r>
-        <w:rPr>
-          <w:sz w:val="24"/>
-          <w:szCs w:val="24"/>
-        </w:rPr>
-        <w:t>api</w:t>
-      </w:r>
-      <w:proofErr w:type="spellEnd"/>
-      <w:r>
-        <w:rPr>
-          <w:sz w:val="24"/>
-          <w:szCs w:val="24"/>
-        </w:rPr>
-        <w:t xml:space="preserve"> using an async await function</w:t>
-      </w:r>
-      <w:r>
-        <w:rPr>
-          <w:sz w:val="24"/>
-          <w:szCs w:val="24"/>
-        </w:rPr>
-        <w:t xml:space="preserve">, handling the errors, </w:t>
-      </w:r>
-      <w:proofErr w:type="spellStart"/>
-      <w:r>
-        <w:rPr>
-          <w:sz w:val="24"/>
-          <w:szCs w:val="24"/>
-        </w:rPr>
-        <w:t>useEffect</w:t>
-      </w:r>
-      <w:proofErr w:type="spellEnd"/>
-      <w:r>
-        <w:rPr>
-          <w:sz w:val="24"/>
-          <w:szCs w:val="24"/>
-        </w:rPr>
-        <w:t xml:space="preserve"> &amp; </w:t>
-      </w:r>
-      <w:proofErr w:type="spellStart"/>
-      <w:r>
-        <w:rPr>
-          <w:sz w:val="24"/>
-          <w:szCs w:val="24"/>
-        </w:rPr>
-        <w:t>useCallback</w:t>
-      </w:r>
-      <w:proofErr w:type="spellEnd"/>
-      <w:r>
-        <w:rPr>
-          <w:sz w:val="24"/>
-          <w:szCs w:val="24"/>
-        </w:rPr>
-        <w:t xml:space="preserve"> used here.</w:t>
-      </w:r>
-    </w:p>
-    <w:p>
-      <w:pPr>
-        <w:spacing w:after="0" w:line="276" w:lineRule="auto"/>
+        <w:jc w:val="center"/>
         <w:rPr>
           <w:sz w:val="24"/>
           <w:szCs w:val="24"/>
@@ -297,9 +334,9 @@
           <w:szCs w:val="24"/>
         </w:rPr>
         <w:drawing>
-          <wp:inline distT="0" distB="0" distL="0" distR="0" wp14:anchorId="574A47A9" wp14:editId="6E96D7EC">
-            <wp:extent cx="5868857" cy="7347005"/>
-            <wp:effectExtent l="0" t="0" r="0" b="6350"/>
+          <wp:inline distT="0" distB="0" distL="0" distR="0" wp14:anchorId="574A47A9" wp14:editId="56FE02BD">
+            <wp:extent cx="5645625" cy="7067550"/>
+            <wp:effectExtent l="0" t="0" r="0" b="0"/>
             <wp:docPr id="2" name="Picture 2"/>
             <wp:cNvGraphicFramePr>
               <a:graphicFrameLocks xmlns:a="http://schemas.openxmlformats.org/drawingml/2006/main" noChangeAspect="1"/>
@@ -326,7 +363,7 @@
                   <pic:spPr>
                     <a:xfrm>
                       <a:off x="0" y="0"/>
-                      <a:ext cx="5877474" cy="7357793"/>
+                      <a:ext cx="5654975" cy="7079255"/>
                     </a:xfrm>
                     <a:prstGeom prst="rect">
                       <a:avLst/>
@@ -420,6 +457,903 @@
         <w:br/>
         <w:t>movie data can be inserted &amp; fetched from this Realtime database.</w:t>
       </w:r>
+    </w:p>
+    <w:p>
+      <w:pPr>
+        <w:spacing w:after="0" w:line="276" w:lineRule="auto"/>
+        <w:rPr>
+          <w:sz w:val="24"/>
+          <w:szCs w:val="24"/>
+        </w:rPr>
+      </w:pPr>
+    </w:p>
+    <w:p>
+      <w:pPr>
+        <w:spacing w:after="0" w:line="276" w:lineRule="auto"/>
+        <w:rPr>
+          <w:sz w:val="24"/>
+          <w:szCs w:val="24"/>
+        </w:rPr>
+      </w:pPr>
+    </w:p>
+    <w:p>
+      <w:pPr>
+        <w:spacing w:after="0" w:line="276" w:lineRule="auto"/>
+        <w:rPr>
+          <w:sz w:val="24"/>
+          <w:szCs w:val="24"/>
+        </w:rPr>
+      </w:pPr>
+    </w:p>
+    <w:p>
+      <w:pPr>
+        <w:spacing w:after="0" w:line="276" w:lineRule="auto"/>
+        <w:rPr>
+          <w:sz w:val="24"/>
+          <w:szCs w:val="24"/>
+        </w:rPr>
+      </w:pPr>
+      <w:r>
+        <w:rPr>
+          <w:sz w:val="24"/>
+          <w:szCs w:val="24"/>
+        </w:rPr>
+        <w:t>Post method syntax:</w:t>
+      </w:r>
+    </w:p>
+    <w:p>
+      <w:pPr>
+        <w:shd w:val="clear" w:color="auto" w:fill="1E1E1E"/>
+        <w:spacing w:after="0" w:line="285" w:lineRule="atLeast"/>
+        <w:rPr>
+          <w:rFonts w:ascii="Consolas" w:eastAsia="Times New Roman" w:hAnsi="Consolas" w:cs="Times New Roman"/>
+          <w:color w:val="D4D4D4"/>
+          <w:sz w:val="21"/>
+          <w:szCs w:val="21"/>
+        </w:rPr>
+      </w:pPr>
+      <w:r>
+        <w:rPr>
+          <w:rFonts w:ascii="Consolas" w:eastAsia="Times New Roman" w:hAnsi="Consolas" w:cs="Times New Roman"/>
+          <w:color w:val="569CD6"/>
+          <w:sz w:val="21"/>
+          <w:szCs w:val="21"/>
+        </w:rPr>
+        <w:t>async</w:t>
+      </w:r>
+      <w:r>
+        <w:rPr>
+          <w:rFonts w:ascii="Consolas" w:eastAsia="Times New Roman" w:hAnsi="Consolas" w:cs="Times New Roman"/>
+          <w:color w:val="D4D4D4"/>
+          <w:sz w:val="21"/>
+          <w:szCs w:val="21"/>
+        </w:rPr>
+        <w:t xml:space="preserve"> </w:t>
+      </w:r>
+      <w:r>
+        <w:rPr>
+          <w:rFonts w:ascii="Consolas" w:eastAsia="Times New Roman" w:hAnsi="Consolas" w:cs="Times New Roman"/>
+          <w:color w:val="569CD6"/>
+          <w:sz w:val="21"/>
+          <w:szCs w:val="21"/>
+        </w:rPr>
+        <w:t>function</w:t>
+      </w:r>
+      <w:r>
+        <w:rPr>
+          <w:rFonts w:ascii="Consolas" w:eastAsia="Times New Roman" w:hAnsi="Consolas" w:cs="Times New Roman"/>
+          <w:color w:val="D4D4D4"/>
+          <w:sz w:val="21"/>
+          <w:szCs w:val="21"/>
+        </w:rPr>
+        <w:t xml:space="preserve"> </w:t>
+      </w:r>
+      <w:proofErr w:type="spellStart"/>
+      <w:r>
+        <w:rPr>
+          <w:rFonts w:ascii="Consolas" w:eastAsia="Times New Roman" w:hAnsi="Consolas" w:cs="Times New Roman"/>
+          <w:color w:val="DCDCAA"/>
+          <w:sz w:val="21"/>
+          <w:szCs w:val="21"/>
+        </w:rPr>
+        <w:t>postMethod</w:t>
+      </w:r>
+      <w:proofErr w:type="spellEnd"/>
+      <w:r>
+        <w:rPr>
+          <w:rFonts w:ascii="Consolas" w:eastAsia="Times New Roman" w:hAnsi="Consolas" w:cs="Times New Roman"/>
+          <w:color w:val="D4D4D4"/>
+          <w:sz w:val="21"/>
+          <w:szCs w:val="21"/>
+        </w:rPr>
+        <w:t>(</w:t>
+      </w:r>
+      <w:r>
+        <w:rPr>
+          <w:rFonts w:ascii="Consolas" w:eastAsia="Times New Roman" w:hAnsi="Consolas" w:cs="Times New Roman"/>
+          <w:color w:val="9CDCFE"/>
+          <w:sz w:val="21"/>
+          <w:szCs w:val="21"/>
+        </w:rPr>
+        <w:t>data</w:t>
+      </w:r>
+      <w:r>
+        <w:rPr>
+          <w:rFonts w:ascii="Consolas" w:eastAsia="Times New Roman" w:hAnsi="Consolas" w:cs="Times New Roman"/>
+          <w:color w:val="D4D4D4"/>
+          <w:sz w:val="21"/>
+          <w:szCs w:val="21"/>
+        </w:rPr>
+        <w:t>) {</w:t>
+      </w:r>
+    </w:p>
+    <w:p>
+      <w:pPr>
+        <w:shd w:val="clear" w:color="auto" w:fill="1E1E1E"/>
+        <w:spacing w:after="0" w:line="285" w:lineRule="atLeast"/>
+        <w:rPr>
+          <w:rFonts w:ascii="Consolas" w:eastAsia="Times New Roman" w:hAnsi="Consolas" w:cs="Times New Roman"/>
+          <w:color w:val="D4D4D4"/>
+          <w:sz w:val="21"/>
+          <w:szCs w:val="21"/>
+        </w:rPr>
+      </w:pPr>
+      <w:r>
+        <w:rPr>
+          <w:rFonts w:ascii="Consolas" w:eastAsia="Times New Roman" w:hAnsi="Consolas" w:cs="Times New Roman"/>
+          <w:color w:val="D4D4D4"/>
+          <w:sz w:val="21"/>
+          <w:szCs w:val="21"/>
+        </w:rPr>
+        <w:t xml:space="preserve">        </w:t>
+      </w:r>
+      <w:r>
+        <w:rPr>
+          <w:rFonts w:ascii="Consolas" w:eastAsia="Times New Roman" w:hAnsi="Consolas" w:cs="Times New Roman"/>
+          <w:color w:val="569CD6"/>
+          <w:sz w:val="21"/>
+          <w:szCs w:val="21"/>
+        </w:rPr>
+        <w:t>const</w:t>
+      </w:r>
+      <w:r>
+        <w:rPr>
+          <w:rFonts w:ascii="Consolas" w:eastAsia="Times New Roman" w:hAnsi="Consolas" w:cs="Times New Roman"/>
+          <w:color w:val="D4D4D4"/>
+          <w:sz w:val="21"/>
+          <w:szCs w:val="21"/>
+        </w:rPr>
+        <w:t xml:space="preserve"> </w:t>
+      </w:r>
+      <w:r>
+        <w:rPr>
+          <w:rFonts w:ascii="Consolas" w:eastAsia="Times New Roman" w:hAnsi="Consolas" w:cs="Times New Roman"/>
+          <w:color w:val="4FC1FF"/>
+          <w:sz w:val="21"/>
+          <w:szCs w:val="21"/>
+        </w:rPr>
+        <w:t>response</w:t>
+      </w:r>
+      <w:r>
+        <w:rPr>
+          <w:rFonts w:ascii="Consolas" w:eastAsia="Times New Roman" w:hAnsi="Consolas" w:cs="Times New Roman"/>
+          <w:color w:val="D4D4D4"/>
+          <w:sz w:val="21"/>
+          <w:szCs w:val="21"/>
+        </w:rPr>
+        <w:t xml:space="preserve"> = </w:t>
+      </w:r>
+      <w:r>
+        <w:rPr>
+          <w:rFonts w:ascii="Consolas" w:eastAsia="Times New Roman" w:hAnsi="Consolas" w:cs="Times New Roman"/>
+          <w:color w:val="C586C0"/>
+          <w:sz w:val="21"/>
+          <w:szCs w:val="21"/>
+        </w:rPr>
+        <w:t>await</w:t>
+      </w:r>
+      <w:r>
+        <w:rPr>
+          <w:rFonts w:ascii="Consolas" w:eastAsia="Times New Roman" w:hAnsi="Consolas" w:cs="Times New Roman"/>
+          <w:color w:val="D4D4D4"/>
+          <w:sz w:val="21"/>
+          <w:szCs w:val="21"/>
+        </w:rPr>
+        <w:t xml:space="preserve"> </w:t>
+      </w:r>
+      <w:proofErr w:type="gramStart"/>
+      <w:r>
+        <w:rPr>
+          <w:rFonts w:ascii="Consolas" w:eastAsia="Times New Roman" w:hAnsi="Consolas" w:cs="Times New Roman"/>
+          <w:color w:val="DCDCAA"/>
+          <w:sz w:val="21"/>
+          <w:szCs w:val="21"/>
+        </w:rPr>
+        <w:t>fetch</w:t>
+      </w:r>
+      <w:r>
+        <w:rPr>
+          <w:rFonts w:ascii="Consolas" w:eastAsia="Times New Roman" w:hAnsi="Consolas" w:cs="Times New Roman"/>
+          <w:color w:val="D4D4D4"/>
+          <w:sz w:val="21"/>
+          <w:szCs w:val="21"/>
+        </w:rPr>
+        <w:t>(</w:t>
+      </w:r>
+      <w:proofErr w:type="spellStart"/>
+      <w:proofErr w:type="gramEnd"/>
+      <w:r>
+        <w:rPr>
+          <w:rFonts w:ascii="Consolas" w:eastAsia="Times New Roman" w:hAnsi="Consolas" w:cs="Times New Roman"/>
+          <w:color w:val="CE9178"/>
+          <w:sz w:val="21"/>
+          <w:szCs w:val="21"/>
+        </w:rPr>
+        <w:t>url</w:t>
+      </w:r>
+      <w:proofErr w:type="spellEnd"/>
+      <w:r>
+        <w:rPr>
+          <w:rFonts w:ascii="Consolas" w:eastAsia="Times New Roman" w:hAnsi="Consolas" w:cs="Times New Roman"/>
+          <w:color w:val="D4D4D4"/>
+          <w:sz w:val="21"/>
+          <w:szCs w:val="21"/>
+        </w:rPr>
+        <w:t>, {</w:t>
+      </w:r>
+    </w:p>
+    <w:p>
+      <w:pPr>
+        <w:shd w:val="clear" w:color="auto" w:fill="1E1E1E"/>
+        <w:spacing w:after="0" w:line="285" w:lineRule="atLeast"/>
+        <w:rPr>
+          <w:rFonts w:ascii="Consolas" w:eastAsia="Times New Roman" w:hAnsi="Consolas" w:cs="Times New Roman"/>
+          <w:color w:val="D4D4D4"/>
+          <w:sz w:val="21"/>
+          <w:szCs w:val="21"/>
+        </w:rPr>
+      </w:pPr>
+      <w:r>
+        <w:rPr>
+          <w:rFonts w:ascii="Consolas" w:eastAsia="Times New Roman" w:hAnsi="Consolas" w:cs="Times New Roman"/>
+          <w:color w:val="D4D4D4"/>
+          <w:sz w:val="21"/>
+          <w:szCs w:val="21"/>
+        </w:rPr>
+        <w:t xml:space="preserve">            </w:t>
+      </w:r>
+      <w:r>
+        <w:rPr>
+          <w:rFonts w:ascii="Consolas" w:eastAsia="Times New Roman" w:hAnsi="Consolas" w:cs="Times New Roman"/>
+          <w:color w:val="9CDCFE"/>
+          <w:sz w:val="21"/>
+          <w:szCs w:val="21"/>
+        </w:rPr>
+        <w:t>method:</w:t>
+      </w:r>
+      <w:r>
+        <w:rPr>
+          <w:rFonts w:ascii="Consolas" w:eastAsia="Times New Roman" w:hAnsi="Consolas" w:cs="Times New Roman"/>
+          <w:color w:val="D4D4D4"/>
+          <w:sz w:val="21"/>
+          <w:szCs w:val="21"/>
+        </w:rPr>
+        <w:t xml:space="preserve"> </w:t>
+      </w:r>
+      <w:r>
+        <w:rPr>
+          <w:rFonts w:ascii="Consolas" w:eastAsia="Times New Roman" w:hAnsi="Consolas" w:cs="Times New Roman"/>
+          <w:color w:val="CE9178"/>
+          <w:sz w:val="21"/>
+          <w:szCs w:val="21"/>
+        </w:rPr>
+        <w:t>"POST"</w:t>
+      </w:r>
+      <w:r>
+        <w:rPr>
+          <w:rFonts w:ascii="Consolas" w:eastAsia="Times New Roman" w:hAnsi="Consolas" w:cs="Times New Roman"/>
+          <w:color w:val="D4D4D4"/>
+          <w:sz w:val="21"/>
+          <w:szCs w:val="21"/>
+        </w:rPr>
+        <w:t>,</w:t>
+      </w:r>
+    </w:p>
+    <w:p>
+      <w:pPr>
+        <w:shd w:val="clear" w:color="auto" w:fill="1E1E1E"/>
+        <w:spacing w:after="0" w:line="285" w:lineRule="atLeast"/>
+        <w:rPr>
+          <w:rFonts w:ascii="Consolas" w:eastAsia="Times New Roman" w:hAnsi="Consolas" w:cs="Times New Roman"/>
+          <w:color w:val="D4D4D4"/>
+          <w:sz w:val="21"/>
+          <w:szCs w:val="21"/>
+        </w:rPr>
+      </w:pPr>
+      <w:r>
+        <w:rPr>
+          <w:rFonts w:ascii="Consolas" w:eastAsia="Times New Roman" w:hAnsi="Consolas" w:cs="Times New Roman"/>
+          <w:color w:val="D4D4D4"/>
+          <w:sz w:val="21"/>
+          <w:szCs w:val="21"/>
+        </w:rPr>
+        <w:t xml:space="preserve">            </w:t>
+      </w:r>
+      <w:r>
+        <w:rPr>
+          <w:rFonts w:ascii="Consolas" w:eastAsia="Times New Roman" w:hAnsi="Consolas" w:cs="Times New Roman"/>
+          <w:color w:val="6A9955"/>
+          <w:sz w:val="21"/>
+          <w:szCs w:val="21"/>
+        </w:rPr>
+        <w:t xml:space="preserve">// body accepts </w:t>
+      </w:r>
+      <w:proofErr w:type="spellStart"/>
+      <w:r>
+        <w:rPr>
+          <w:rFonts w:ascii="Consolas" w:eastAsia="Times New Roman" w:hAnsi="Consolas" w:cs="Times New Roman"/>
+          <w:color w:val="6A9955"/>
+          <w:sz w:val="21"/>
+          <w:szCs w:val="21"/>
+        </w:rPr>
+        <w:t>json</w:t>
+      </w:r>
+      <w:proofErr w:type="spellEnd"/>
+      <w:r>
+        <w:rPr>
+          <w:rFonts w:ascii="Consolas" w:eastAsia="Times New Roman" w:hAnsi="Consolas" w:cs="Times New Roman"/>
+          <w:color w:val="6A9955"/>
+          <w:sz w:val="21"/>
+          <w:szCs w:val="21"/>
+        </w:rPr>
+        <w:t xml:space="preserve"> data, </w:t>
+      </w:r>
+      <w:proofErr w:type="spellStart"/>
+      <w:r>
+        <w:rPr>
+          <w:rFonts w:ascii="Consolas" w:eastAsia="Times New Roman" w:hAnsi="Consolas" w:cs="Times New Roman"/>
+          <w:color w:val="6A9955"/>
+          <w:sz w:val="21"/>
+          <w:szCs w:val="21"/>
+        </w:rPr>
+        <w:t>json</w:t>
+      </w:r>
+      <w:proofErr w:type="spellEnd"/>
+      <w:r>
+        <w:rPr>
+          <w:rFonts w:ascii="Consolas" w:eastAsia="Times New Roman" w:hAnsi="Consolas" w:cs="Times New Roman"/>
+          <w:color w:val="6A9955"/>
+          <w:sz w:val="21"/>
+          <w:szCs w:val="21"/>
+        </w:rPr>
+        <w:t xml:space="preserve"> format is used for exchanging data between frontend &amp; backend</w:t>
+      </w:r>
+    </w:p>
+    <w:p>
+      <w:pPr>
+        <w:shd w:val="clear" w:color="auto" w:fill="1E1E1E"/>
+        <w:spacing w:after="0" w:line="285" w:lineRule="atLeast"/>
+        <w:rPr>
+          <w:rFonts w:ascii="Consolas" w:eastAsia="Times New Roman" w:hAnsi="Consolas" w:cs="Times New Roman"/>
+          <w:color w:val="D4D4D4"/>
+          <w:sz w:val="21"/>
+          <w:szCs w:val="21"/>
+        </w:rPr>
+      </w:pPr>
+      <w:r>
+        <w:rPr>
+          <w:rFonts w:ascii="Consolas" w:eastAsia="Times New Roman" w:hAnsi="Consolas" w:cs="Times New Roman"/>
+          <w:color w:val="D4D4D4"/>
+          <w:sz w:val="21"/>
+          <w:szCs w:val="21"/>
+        </w:rPr>
+        <w:t xml:space="preserve">            </w:t>
+      </w:r>
+      <w:proofErr w:type="gramStart"/>
+      <w:r>
+        <w:rPr>
+          <w:rFonts w:ascii="Consolas" w:eastAsia="Times New Roman" w:hAnsi="Consolas" w:cs="Times New Roman"/>
+          <w:color w:val="9CDCFE"/>
+          <w:sz w:val="21"/>
+          <w:szCs w:val="21"/>
+        </w:rPr>
+        <w:t>body :</w:t>
+      </w:r>
+      <w:proofErr w:type="gramEnd"/>
+      <w:r>
+        <w:rPr>
+          <w:rFonts w:ascii="Consolas" w:eastAsia="Times New Roman" w:hAnsi="Consolas" w:cs="Times New Roman"/>
+          <w:color w:val="D4D4D4"/>
+          <w:sz w:val="21"/>
+          <w:szCs w:val="21"/>
+        </w:rPr>
+        <w:t xml:space="preserve"> </w:t>
+      </w:r>
+      <w:proofErr w:type="spellStart"/>
+      <w:r>
+        <w:rPr>
+          <w:rFonts w:ascii="Consolas" w:eastAsia="Times New Roman" w:hAnsi="Consolas" w:cs="Times New Roman"/>
+          <w:color w:val="9CDCFE"/>
+          <w:sz w:val="21"/>
+          <w:szCs w:val="21"/>
+        </w:rPr>
+        <w:t>JSON</w:t>
+      </w:r>
+      <w:r>
+        <w:rPr>
+          <w:rFonts w:ascii="Consolas" w:eastAsia="Times New Roman" w:hAnsi="Consolas" w:cs="Times New Roman"/>
+          <w:color w:val="D4D4D4"/>
+          <w:sz w:val="21"/>
+          <w:szCs w:val="21"/>
+        </w:rPr>
+        <w:t>.</w:t>
+      </w:r>
+      <w:r>
+        <w:rPr>
+          <w:rFonts w:ascii="Consolas" w:eastAsia="Times New Roman" w:hAnsi="Consolas" w:cs="Times New Roman"/>
+          <w:color w:val="DCDCAA"/>
+          <w:sz w:val="21"/>
+          <w:szCs w:val="21"/>
+        </w:rPr>
+        <w:t>stringify</w:t>
+      </w:r>
+      <w:proofErr w:type="spellEnd"/>
+      <w:r>
+        <w:rPr>
+          <w:rFonts w:ascii="Consolas" w:eastAsia="Times New Roman" w:hAnsi="Consolas" w:cs="Times New Roman"/>
+          <w:color w:val="D4D4D4"/>
+          <w:sz w:val="21"/>
+          <w:szCs w:val="21"/>
+        </w:rPr>
+        <w:t>(</w:t>
+      </w:r>
+      <w:r>
+        <w:rPr>
+          <w:rFonts w:ascii="Consolas" w:eastAsia="Times New Roman" w:hAnsi="Consolas" w:cs="Times New Roman"/>
+          <w:color w:val="9CDCFE"/>
+          <w:sz w:val="21"/>
+          <w:szCs w:val="21"/>
+        </w:rPr>
+        <w:t>movie</w:t>
+      </w:r>
+      <w:r>
+        <w:rPr>
+          <w:rFonts w:ascii="Consolas" w:eastAsia="Times New Roman" w:hAnsi="Consolas" w:cs="Times New Roman"/>
+          <w:color w:val="D4D4D4"/>
+          <w:sz w:val="21"/>
+          <w:szCs w:val="21"/>
+        </w:rPr>
+        <w:t xml:space="preserve">), </w:t>
+      </w:r>
+      <w:r>
+        <w:rPr>
+          <w:rFonts w:ascii="Consolas" w:eastAsia="Times New Roman" w:hAnsi="Consolas" w:cs="Times New Roman"/>
+          <w:color w:val="6A9955"/>
+          <w:sz w:val="21"/>
+          <w:szCs w:val="21"/>
+        </w:rPr>
+        <w:t xml:space="preserve">// </w:t>
+      </w:r>
+      <w:proofErr w:type="spellStart"/>
+      <w:r>
+        <w:rPr>
+          <w:rFonts w:ascii="Consolas" w:eastAsia="Times New Roman" w:hAnsi="Consolas" w:cs="Times New Roman"/>
+          <w:color w:val="6A9955"/>
+          <w:sz w:val="21"/>
+          <w:szCs w:val="21"/>
+        </w:rPr>
+        <w:t>JSON.stringify</w:t>
+      </w:r>
+      <w:proofErr w:type="spellEnd"/>
+      <w:r>
+        <w:rPr>
+          <w:rFonts w:ascii="Consolas" w:eastAsia="Times New Roman" w:hAnsi="Consolas" w:cs="Times New Roman"/>
+          <w:color w:val="6A9955"/>
+          <w:sz w:val="21"/>
+          <w:szCs w:val="21"/>
+        </w:rPr>
+        <w:t xml:space="preserve"> takes an obj &amp; turns it </w:t>
+      </w:r>
+      <w:proofErr w:type="spellStart"/>
+      <w:r>
+        <w:rPr>
+          <w:rFonts w:ascii="Consolas" w:eastAsia="Times New Roman" w:hAnsi="Consolas" w:cs="Times New Roman"/>
+          <w:color w:val="6A9955"/>
+          <w:sz w:val="21"/>
+          <w:szCs w:val="21"/>
+        </w:rPr>
+        <w:t>json</w:t>
+      </w:r>
+      <w:proofErr w:type="spellEnd"/>
+      <w:r>
+        <w:rPr>
+          <w:rFonts w:ascii="Consolas" w:eastAsia="Times New Roman" w:hAnsi="Consolas" w:cs="Times New Roman"/>
+          <w:color w:val="6A9955"/>
+          <w:sz w:val="21"/>
+          <w:szCs w:val="21"/>
+        </w:rPr>
+        <w:t xml:space="preserve"> format.</w:t>
+      </w:r>
+    </w:p>
+    <w:p>
+      <w:pPr>
+        <w:shd w:val="clear" w:color="auto" w:fill="1E1E1E"/>
+        <w:spacing w:after="0" w:line="285" w:lineRule="atLeast"/>
+        <w:rPr>
+          <w:rFonts w:ascii="Consolas" w:eastAsia="Times New Roman" w:hAnsi="Consolas" w:cs="Times New Roman"/>
+          <w:color w:val="D4D4D4"/>
+          <w:sz w:val="21"/>
+          <w:szCs w:val="21"/>
+        </w:rPr>
+      </w:pPr>
+      <w:r>
+        <w:rPr>
+          <w:rFonts w:ascii="Consolas" w:eastAsia="Times New Roman" w:hAnsi="Consolas" w:cs="Times New Roman"/>
+          <w:color w:val="D4D4D4"/>
+          <w:sz w:val="21"/>
+          <w:szCs w:val="21"/>
+        </w:rPr>
+        <w:t xml:space="preserve">            </w:t>
+      </w:r>
+      <w:proofErr w:type="gramStart"/>
+      <w:r>
+        <w:rPr>
+          <w:rFonts w:ascii="Consolas" w:eastAsia="Times New Roman" w:hAnsi="Consolas" w:cs="Times New Roman"/>
+          <w:color w:val="9CDCFE"/>
+          <w:sz w:val="21"/>
+          <w:szCs w:val="21"/>
+        </w:rPr>
+        <w:t>headers :</w:t>
+      </w:r>
+      <w:proofErr w:type="gramEnd"/>
+      <w:r>
+        <w:rPr>
+          <w:rFonts w:ascii="Consolas" w:eastAsia="Times New Roman" w:hAnsi="Consolas" w:cs="Times New Roman"/>
+          <w:color w:val="D4D4D4"/>
+          <w:sz w:val="21"/>
+          <w:szCs w:val="21"/>
+        </w:rPr>
+        <w:t xml:space="preserve"> {</w:t>
+      </w:r>
+    </w:p>
+    <w:p>
+      <w:pPr>
+        <w:shd w:val="clear" w:color="auto" w:fill="1E1E1E"/>
+        <w:spacing w:after="0" w:line="285" w:lineRule="atLeast"/>
+        <w:rPr>
+          <w:rFonts w:ascii="Consolas" w:eastAsia="Times New Roman" w:hAnsi="Consolas" w:cs="Times New Roman"/>
+          <w:color w:val="D4D4D4"/>
+          <w:sz w:val="21"/>
+          <w:szCs w:val="21"/>
+        </w:rPr>
+      </w:pPr>
+      <w:r>
+        <w:rPr>
+          <w:rFonts w:ascii="Consolas" w:eastAsia="Times New Roman" w:hAnsi="Consolas" w:cs="Times New Roman"/>
+          <w:color w:val="D4D4D4"/>
+          <w:sz w:val="21"/>
+          <w:szCs w:val="21"/>
+        </w:rPr>
+        <w:t xml:space="preserve">                </w:t>
+      </w:r>
+      <w:r>
+        <w:rPr>
+          <w:rFonts w:ascii="Consolas" w:eastAsia="Times New Roman" w:hAnsi="Consolas" w:cs="Times New Roman"/>
+          <w:color w:val="CE9178"/>
+          <w:sz w:val="21"/>
+          <w:szCs w:val="21"/>
+        </w:rPr>
+        <w:t>'Content-Type'</w:t>
+      </w:r>
+      <w:r>
+        <w:rPr>
+          <w:rFonts w:ascii="Consolas" w:eastAsia="Times New Roman" w:hAnsi="Consolas" w:cs="Times New Roman"/>
+          <w:color w:val="9CDCFE"/>
+          <w:sz w:val="21"/>
+          <w:szCs w:val="21"/>
+        </w:rPr>
+        <w:t>:</w:t>
+      </w:r>
+      <w:r>
+        <w:rPr>
+          <w:rFonts w:ascii="Consolas" w:eastAsia="Times New Roman" w:hAnsi="Consolas" w:cs="Times New Roman"/>
+          <w:color w:val="D4D4D4"/>
+          <w:sz w:val="21"/>
+          <w:szCs w:val="21"/>
+        </w:rPr>
+        <w:t xml:space="preserve"> </w:t>
+      </w:r>
+      <w:r>
+        <w:rPr>
+          <w:rFonts w:ascii="Consolas" w:eastAsia="Times New Roman" w:hAnsi="Consolas" w:cs="Times New Roman"/>
+          <w:color w:val="CE9178"/>
+          <w:sz w:val="21"/>
+          <w:szCs w:val="21"/>
+        </w:rPr>
+        <w:t>'application/</w:t>
+      </w:r>
+      <w:proofErr w:type="spellStart"/>
+      <w:r>
+        <w:rPr>
+          <w:rFonts w:ascii="Consolas" w:eastAsia="Times New Roman" w:hAnsi="Consolas" w:cs="Times New Roman"/>
+          <w:color w:val="CE9178"/>
+          <w:sz w:val="21"/>
+          <w:szCs w:val="21"/>
+        </w:rPr>
+        <w:t>json</w:t>
+      </w:r>
+      <w:proofErr w:type="spellEnd"/>
+      <w:r>
+        <w:rPr>
+          <w:rFonts w:ascii="Consolas" w:eastAsia="Times New Roman" w:hAnsi="Consolas" w:cs="Times New Roman"/>
+          <w:color w:val="CE9178"/>
+          <w:sz w:val="21"/>
+          <w:szCs w:val="21"/>
+        </w:rPr>
+        <w:t>'</w:t>
+      </w:r>
+    </w:p>
+    <w:p>
+      <w:pPr>
+        <w:shd w:val="clear" w:color="auto" w:fill="1E1E1E"/>
+        <w:spacing w:after="0" w:line="285" w:lineRule="atLeast"/>
+        <w:rPr>
+          <w:rFonts w:ascii="Consolas" w:eastAsia="Times New Roman" w:hAnsi="Consolas" w:cs="Times New Roman"/>
+          <w:color w:val="D4D4D4"/>
+          <w:sz w:val="21"/>
+          <w:szCs w:val="21"/>
+        </w:rPr>
+      </w:pPr>
+      <w:r>
+        <w:rPr>
+          <w:rFonts w:ascii="Consolas" w:eastAsia="Times New Roman" w:hAnsi="Consolas" w:cs="Times New Roman"/>
+          <w:color w:val="D4D4D4"/>
+          <w:sz w:val="21"/>
+          <w:szCs w:val="21"/>
+        </w:rPr>
+        <w:t>            }</w:t>
+      </w:r>
+    </w:p>
+    <w:p>
+      <w:pPr>
+        <w:shd w:val="clear" w:color="auto" w:fill="1E1E1E"/>
+        <w:spacing w:after="0" w:line="285" w:lineRule="atLeast"/>
+        <w:rPr>
+          <w:rFonts w:ascii="Consolas" w:eastAsia="Times New Roman" w:hAnsi="Consolas" w:cs="Times New Roman"/>
+          <w:color w:val="D4D4D4"/>
+          <w:sz w:val="21"/>
+          <w:szCs w:val="21"/>
+        </w:rPr>
+      </w:pPr>
+      <w:r>
+        <w:rPr>
+          <w:rFonts w:ascii="Consolas" w:eastAsia="Times New Roman" w:hAnsi="Consolas" w:cs="Times New Roman"/>
+          <w:color w:val="D4D4D4"/>
+          <w:sz w:val="21"/>
+          <w:szCs w:val="21"/>
+        </w:rPr>
+        <w:t>        });</w:t>
+      </w:r>
+    </w:p>
+    <w:p>
+      <w:pPr>
+        <w:shd w:val="clear" w:color="auto" w:fill="1E1E1E"/>
+        <w:spacing w:after="0" w:line="285" w:lineRule="atLeast"/>
+        <w:rPr>
+          <w:rFonts w:ascii="Consolas" w:eastAsia="Times New Roman" w:hAnsi="Consolas" w:cs="Times New Roman"/>
+          <w:color w:val="D4D4D4"/>
+          <w:sz w:val="21"/>
+          <w:szCs w:val="21"/>
+        </w:rPr>
+      </w:pPr>
+      <w:r>
+        <w:rPr>
+          <w:rFonts w:ascii="Consolas" w:eastAsia="Times New Roman" w:hAnsi="Consolas" w:cs="Times New Roman"/>
+          <w:color w:val="D4D4D4"/>
+          <w:sz w:val="21"/>
+          <w:szCs w:val="21"/>
+        </w:rPr>
+        <w:t xml:space="preserve">        </w:t>
+      </w:r>
+      <w:r>
+        <w:rPr>
+          <w:rFonts w:ascii="Consolas" w:eastAsia="Times New Roman" w:hAnsi="Consolas" w:cs="Times New Roman"/>
+          <w:color w:val="569CD6"/>
+          <w:sz w:val="21"/>
+          <w:szCs w:val="21"/>
+        </w:rPr>
+        <w:t>const</w:t>
+      </w:r>
+      <w:r>
+        <w:rPr>
+          <w:rFonts w:ascii="Consolas" w:eastAsia="Times New Roman" w:hAnsi="Consolas" w:cs="Times New Roman"/>
+          <w:color w:val="D4D4D4"/>
+          <w:sz w:val="21"/>
+          <w:szCs w:val="21"/>
+        </w:rPr>
+        <w:t xml:space="preserve"> </w:t>
+      </w:r>
+      <w:r>
+        <w:rPr>
+          <w:rFonts w:ascii="Consolas" w:eastAsia="Times New Roman" w:hAnsi="Consolas" w:cs="Times New Roman"/>
+          <w:color w:val="4FC1FF"/>
+          <w:sz w:val="21"/>
+          <w:szCs w:val="21"/>
+        </w:rPr>
+        <w:t>data</w:t>
+      </w:r>
+      <w:r>
+        <w:rPr>
+          <w:rFonts w:ascii="Consolas" w:eastAsia="Times New Roman" w:hAnsi="Consolas" w:cs="Times New Roman"/>
+          <w:color w:val="D4D4D4"/>
+          <w:sz w:val="21"/>
+          <w:szCs w:val="21"/>
+        </w:rPr>
+        <w:t xml:space="preserve"> = </w:t>
+      </w:r>
+      <w:r>
+        <w:rPr>
+          <w:rFonts w:ascii="Consolas" w:eastAsia="Times New Roman" w:hAnsi="Consolas" w:cs="Times New Roman"/>
+          <w:color w:val="C586C0"/>
+          <w:sz w:val="21"/>
+          <w:szCs w:val="21"/>
+        </w:rPr>
+        <w:t>await</w:t>
+      </w:r>
+      <w:r>
+        <w:rPr>
+          <w:rFonts w:ascii="Consolas" w:eastAsia="Times New Roman" w:hAnsi="Consolas" w:cs="Times New Roman"/>
+          <w:color w:val="D4D4D4"/>
+          <w:sz w:val="21"/>
+          <w:szCs w:val="21"/>
+        </w:rPr>
+        <w:t xml:space="preserve"> </w:t>
+      </w:r>
+      <w:proofErr w:type="spellStart"/>
+      <w:proofErr w:type="gramStart"/>
+      <w:r>
+        <w:rPr>
+          <w:rFonts w:ascii="Consolas" w:eastAsia="Times New Roman" w:hAnsi="Consolas" w:cs="Times New Roman"/>
+          <w:color w:val="4FC1FF"/>
+          <w:sz w:val="21"/>
+          <w:szCs w:val="21"/>
+        </w:rPr>
+        <w:t>response</w:t>
+      </w:r>
+      <w:r>
+        <w:rPr>
+          <w:rFonts w:ascii="Consolas" w:eastAsia="Times New Roman" w:hAnsi="Consolas" w:cs="Times New Roman"/>
+          <w:color w:val="D4D4D4"/>
+          <w:sz w:val="21"/>
+          <w:szCs w:val="21"/>
+        </w:rPr>
+        <w:t>.</w:t>
+      </w:r>
+      <w:r>
+        <w:rPr>
+          <w:rFonts w:ascii="Consolas" w:eastAsia="Times New Roman" w:hAnsi="Consolas" w:cs="Times New Roman"/>
+          <w:color w:val="DCDCAA"/>
+          <w:sz w:val="21"/>
+          <w:szCs w:val="21"/>
+        </w:rPr>
+        <w:t>json</w:t>
+      </w:r>
+      <w:proofErr w:type="spellEnd"/>
+      <w:proofErr w:type="gramEnd"/>
+      <w:r>
+        <w:rPr>
+          <w:rFonts w:ascii="Consolas" w:eastAsia="Times New Roman" w:hAnsi="Consolas" w:cs="Times New Roman"/>
+          <w:color w:val="D4D4D4"/>
+          <w:sz w:val="21"/>
+          <w:szCs w:val="21"/>
+        </w:rPr>
+        <w:t>();</w:t>
+      </w:r>
+    </w:p>
+    <w:p>
+      <w:pPr>
+        <w:shd w:val="clear" w:color="auto" w:fill="1E1E1E"/>
+        <w:spacing w:after="0" w:line="285" w:lineRule="atLeast"/>
+        <w:rPr>
+          <w:rFonts w:ascii="Consolas" w:eastAsia="Times New Roman" w:hAnsi="Consolas" w:cs="Times New Roman"/>
+          <w:color w:val="D4D4D4"/>
+          <w:sz w:val="21"/>
+          <w:szCs w:val="21"/>
+        </w:rPr>
+      </w:pPr>
+      <w:r>
+        <w:rPr>
+          <w:rFonts w:ascii="Consolas" w:eastAsia="Times New Roman" w:hAnsi="Consolas" w:cs="Times New Roman"/>
+          <w:color w:val="D4D4D4"/>
+          <w:sz w:val="21"/>
+          <w:szCs w:val="21"/>
+        </w:rPr>
+        <w:t xml:space="preserve">        </w:t>
+      </w:r>
+      <w:r>
+        <w:rPr>
+          <w:rFonts w:ascii="Consolas" w:eastAsia="Times New Roman" w:hAnsi="Consolas" w:cs="Times New Roman"/>
+          <w:color w:val="9CDCFE"/>
+          <w:sz w:val="21"/>
+          <w:szCs w:val="21"/>
+        </w:rPr>
+        <w:t>console</w:t>
+      </w:r>
+      <w:r>
+        <w:rPr>
+          <w:rFonts w:ascii="Consolas" w:eastAsia="Times New Roman" w:hAnsi="Consolas" w:cs="Times New Roman"/>
+          <w:color w:val="D4D4D4"/>
+          <w:sz w:val="21"/>
+          <w:szCs w:val="21"/>
+        </w:rPr>
+        <w:t>.</w:t>
+      </w:r>
+      <w:r>
+        <w:rPr>
+          <w:rFonts w:ascii="Consolas" w:eastAsia="Times New Roman" w:hAnsi="Consolas" w:cs="Times New Roman"/>
+          <w:color w:val="DCDCAA"/>
+          <w:sz w:val="21"/>
+          <w:szCs w:val="21"/>
+        </w:rPr>
+        <w:t>log</w:t>
+      </w:r>
+      <w:r>
+        <w:rPr>
+          <w:rFonts w:ascii="Consolas" w:eastAsia="Times New Roman" w:hAnsi="Consolas" w:cs="Times New Roman"/>
+          <w:color w:val="D4D4D4"/>
+          <w:sz w:val="21"/>
+          <w:szCs w:val="21"/>
+        </w:rPr>
+        <w:t>(</w:t>
+      </w:r>
+      <w:r>
+        <w:rPr>
+          <w:rFonts w:ascii="Consolas" w:eastAsia="Times New Roman" w:hAnsi="Consolas" w:cs="Times New Roman"/>
+          <w:color w:val="4FC1FF"/>
+          <w:sz w:val="21"/>
+          <w:szCs w:val="21"/>
+        </w:rPr>
+        <w:t>data</w:t>
+      </w:r>
+      <w:r>
+        <w:rPr>
+          <w:rFonts w:ascii="Consolas" w:eastAsia="Times New Roman" w:hAnsi="Consolas" w:cs="Times New Roman"/>
+          <w:color w:val="D4D4D4"/>
+          <w:sz w:val="21"/>
+          <w:szCs w:val="21"/>
+        </w:rPr>
+        <w:t>);</w:t>
+      </w:r>
+    </w:p>
+    <w:p>
+      <w:pPr>
+        <w:shd w:val="clear" w:color="auto" w:fill="1E1E1E"/>
+        <w:spacing w:after="0" w:line="285" w:lineRule="atLeast"/>
+        <w:rPr>
+          <w:rFonts w:ascii="Consolas" w:eastAsia="Times New Roman" w:hAnsi="Consolas" w:cs="Times New Roman"/>
+          <w:color w:val="D4D4D4"/>
+          <w:sz w:val="21"/>
+          <w:szCs w:val="21"/>
+        </w:rPr>
+      </w:pPr>
+      <w:r>
+        <w:rPr>
+          <w:rFonts w:ascii="Consolas" w:eastAsia="Times New Roman" w:hAnsi="Consolas" w:cs="Times New Roman"/>
+          <w:color w:val="D4D4D4"/>
+          <w:sz w:val="21"/>
+          <w:szCs w:val="21"/>
+        </w:rPr>
+        <w:t>    }</w:t>
+      </w:r>
+    </w:p>
+    <w:p>
+      <w:pPr>
+        <w:spacing w:after="0" w:line="276" w:lineRule="auto"/>
+        <w:rPr>
+          <w:sz w:val="24"/>
+          <w:szCs w:val="24"/>
+        </w:rPr>
+      </w:pPr>
     </w:p>
     <w:p>
       <w:pPr>

</xml_diff>

<commit_message>
module-14_2 updated on 17.6.23 at 11:04pm from home
</commit_message>
<xml_diff>
--- a/module-14_2/project-14_2.docx
+++ b/module-14_2/project-14_2.docx
@@ -1,6 +1,6 @@
 
 <file path=word/document.xml><?xml version="1.0" encoding="utf-8"?>
-<w:document xmlns:wpc="http://schemas.microsoft.com/office/word/2010/wordprocessingCanvas" xmlns:cx="http://schemas.microsoft.com/office/drawing/2014/chartex" xmlns:cx1="http://schemas.microsoft.com/office/drawing/2015/9/8/chartex" xmlns:cx2="http://schemas.microsoft.com/office/drawing/2015/10/21/chartex" xmlns:cx3="http://schemas.microsoft.com/office/drawing/2016/5/9/chartex" xmlns:cx4="http://schemas.microsoft.com/office/drawing/2016/5/10/chartex" xmlns:cx5="http://schemas.microsoft.com/office/drawing/2016/5/11/chartex" xmlns:cx6="http://schemas.microsoft.com/office/drawing/2016/5/12/chartex" xmlns:cx7="http://schemas.microsoft.com/office/drawing/2016/5/13/chartex" xmlns:cx8="http://schemas.microsoft.com/office/drawing/2016/5/14/chartex" xmlns:mc="http://schemas.openxmlformats.org/markup-compatibility/2006" xmlns:aink="http://schemas.microsoft.com/office/drawing/2016/ink" xmlns:am3d="http://schemas.microsoft.com/office/drawing/2017/model3d" xmlns:o="urn:schemas-microsoft-com:office:office" xmlns:oel="http://schemas.microsoft.com/office/2019/extlst" xmlns:r="http://schemas.openxmlformats.org/officeDocument/2006/relationships" xmlns:m="http://schemas.openxmlformats.org/officeDocument/2006/math" xmlns:v="urn:schemas-microsoft-com:vml" xmlns:wp14="http://schemas.microsoft.com/office/word/2010/wordprocessingDrawing" xmlns:wp="http://schemas.openxmlformats.org/drawingml/2006/wordprocessingDrawing" xmlns:w10="urn:schemas-microsoft-com:office:word" xmlns:w="http://schemas.openxmlformats.org/wordprocessingml/2006/main" xmlns:w14="http://schemas.microsoft.com/office/word/2010/wordml" xmlns:w15="http://schemas.microsoft.com/office/word/2012/wordml" xmlns:w16cex="http://schemas.microsoft.com/office/word/2018/wordml/cex" xmlns:w16cid="http://schemas.microsoft.com/office/word/2016/wordml/cid" xmlns:w16="http://schemas.microsoft.com/office/word/2018/wordml" xmlns:w16sdtdh="http://schemas.microsoft.com/office/word/2020/wordml/sdtdatahash" xmlns:w16se="http://schemas.microsoft.com/office/word/2015/wordml/symex" xmlns:wpg="http://schemas.microsoft.com/office/word/2010/wordprocessingGroup" xmlns:wpi="http://schemas.microsoft.com/office/word/2010/wordprocessingInk" xmlns:wne="http://schemas.microsoft.com/office/word/2006/wordml" xmlns:wps="http://schemas.microsoft.com/office/word/2010/wordprocessingShape" mc:Ignorable="w14 w15 w16se w16cid w16 w16cex w16sdtdh wp14">
+<w:document xmlns:wpc="http://schemas.microsoft.com/office/word/2010/wordprocessingCanvas" xmlns:cx="http://schemas.microsoft.com/office/drawing/2014/chartex" xmlns:cx1="http://schemas.microsoft.com/office/drawing/2015/9/8/chartex" xmlns:cx2="http://schemas.microsoft.com/office/drawing/2015/10/21/chartex" xmlns:cx3="http://schemas.microsoft.com/office/drawing/2016/5/9/chartex" xmlns:cx4="http://schemas.microsoft.com/office/drawing/2016/5/10/chartex" xmlns:cx5="http://schemas.microsoft.com/office/drawing/2016/5/11/chartex" xmlns:cx6="http://schemas.microsoft.com/office/drawing/2016/5/12/chartex" xmlns:cx7="http://schemas.microsoft.com/office/drawing/2016/5/13/chartex" xmlns:cx8="http://schemas.microsoft.com/office/drawing/2016/5/14/chartex" xmlns:mc="http://schemas.openxmlformats.org/markup-compatibility/2006" xmlns:aink="http://schemas.microsoft.com/office/drawing/2016/ink" xmlns:am3d="http://schemas.microsoft.com/office/drawing/2017/model3d" xmlns:o="urn:schemas-microsoft-com:office:office" xmlns:oel="http://schemas.microsoft.com/office/2019/extlst" xmlns:r="http://schemas.openxmlformats.org/officeDocument/2006/relationships" xmlns:m="http://schemas.openxmlformats.org/officeDocument/2006/math" xmlns:v="urn:schemas-microsoft-com:vml" xmlns:wp14="http://schemas.microsoft.com/office/word/2010/wordprocessingDrawing" xmlns:wp="http://schemas.openxmlformats.org/drawingml/2006/wordprocessingDrawing" xmlns:w10="urn:schemas-microsoft-com:office:word" xmlns:w="http://schemas.openxmlformats.org/wordprocessingml/2006/main" xmlns:w14="http://schemas.microsoft.com/office/word/2010/wordml" xmlns:w15="http://schemas.microsoft.com/office/word/2012/wordml" xmlns:w16cex="http://schemas.microsoft.com/office/word/2018/wordml/cex" xmlns:w16cid="http://schemas.microsoft.com/office/word/2016/wordml/cid" xmlns:w16="http://schemas.microsoft.com/office/word/2018/wordml" xmlns:w16du="http://schemas.microsoft.com/office/word/2023/wordml/word16du" xmlns:w16sdtdh="http://schemas.microsoft.com/office/word/2020/wordml/sdtdatahash" xmlns:w16se="http://schemas.microsoft.com/office/word/2015/wordml/symex" xmlns:wpg="http://schemas.microsoft.com/office/word/2010/wordprocessingGroup" xmlns:wpi="http://schemas.microsoft.com/office/word/2010/wordprocessingInk" xmlns:wne="http://schemas.microsoft.com/office/word/2006/wordml" xmlns:wps="http://schemas.microsoft.com/office/word/2010/wordprocessingShape" mc:Ignorable="w14 w15 w16se w16cid w16 w16cex w16sdtdh wp14">
   <w:body>
     <w:p>
       <w:pPr>
@@ -117,23 +117,7 @@
           <w:sz w:val="24"/>
           <w:szCs w:val="24"/>
         </w:rPr>
-        <w:t xml:space="preserve">module-14_2 starts </w:t>
-      </w:r>
-      <w:proofErr w:type="gramStart"/>
-      <w:r>
-        <w:rPr>
-          <w:sz w:val="24"/>
-          <w:szCs w:val="24"/>
-        </w:rPr>
-        <w:t>here,,</w:t>
-      </w:r>
-      <w:proofErr w:type="gramEnd"/>
-      <w:r>
-        <w:rPr>
-          <w:sz w:val="24"/>
-          <w:szCs w:val="24"/>
-        </w:rPr>
-        <w:t xml:space="preserve"> tutorial: 9-11</w:t>
+        <w:t>module-14_2 starts here,, tutorial: 9-11</w:t>
       </w:r>
     </w:p>
     <w:p>
@@ -163,17 +147,22 @@
           <w:sz w:val="24"/>
           <w:szCs w:val="24"/>
         </w:rPr>
-        <w:t xml:space="preserve"> Fetching Movie Data from </w:t>
-      </w:r>
-      <w:proofErr w:type="spellStart"/>
-      <w:r>
-        <w:rPr>
-          <w:sz w:val="24"/>
-          <w:szCs w:val="24"/>
-        </w:rPr>
-        <w:t>api</w:t>
-      </w:r>
-      <w:proofErr w:type="spellEnd"/>
+        <w:t xml:space="preserve"> Fetching Movie Data from api</w:t>
+      </w:r>
+      <w:r>
+        <w:rPr>
+          <w:sz w:val="24"/>
+          <w:szCs w:val="24"/>
+        </w:rPr>
+        <w:t xml:space="preserve">. </w:t>
+      </w:r>
+      <w:r>
+        <w:rPr>
+          <w:sz w:val="24"/>
+          <w:szCs w:val="24"/>
+        </w:rPr>
+        <w:t>Movies data are sorted according to released date.</w:t>
+      </w:r>
     </w:p>
     <w:p>
       <w:pPr>
@@ -186,21 +175,12 @@
           <w:szCs w:val="21"/>
         </w:rPr>
       </w:pPr>
-      <w:proofErr w:type="spellStart"/>
-      <w:r>
-        <w:rPr>
-          <w:sz w:val="24"/>
-          <w:szCs w:val="24"/>
-        </w:rPr>
-        <w:t>Api</w:t>
-      </w:r>
-      <w:proofErr w:type="spellEnd"/>
-      <w:r>
-        <w:rPr>
-          <w:sz w:val="24"/>
-          <w:szCs w:val="24"/>
-        </w:rPr>
-        <w:t xml:space="preserve">: </w:t>
+      <w:r>
+        <w:rPr>
+          <w:sz w:val="24"/>
+          <w:szCs w:val="24"/>
+        </w:rPr>
+        <w:t xml:space="preserve">Api: </w:t>
       </w:r>
       <w:r>
         <w:rPr>
@@ -260,17 +240,8 @@
           <w:sz w:val="24"/>
           <w:szCs w:val="24"/>
         </w:rPr>
-        <w:t xml:space="preserve"> </w:t>
-      </w:r>
-      <w:proofErr w:type="spellStart"/>
-      <w:r>
-        <w:rPr>
-          <w:sz w:val="24"/>
-          <w:szCs w:val="24"/>
-        </w:rPr>
-        <w:t>api</w:t>
-      </w:r>
-      <w:proofErr w:type="spellEnd"/>
+        <w:t xml:space="preserve"> api</w:t>
+      </w:r>
       <w:r>
         <w:rPr>
           <w:sz w:val="24"/>
@@ -283,39 +254,7 @@
           <w:sz w:val="24"/>
           <w:szCs w:val="24"/>
         </w:rPr>
-        <w:t xml:space="preserve">, handling the errors, </w:t>
-      </w:r>
-      <w:proofErr w:type="spellStart"/>
-      <w:r>
-        <w:rPr>
-          <w:sz w:val="24"/>
-          <w:szCs w:val="24"/>
-        </w:rPr>
-        <w:t>useEffect</w:t>
-      </w:r>
-      <w:proofErr w:type="spellEnd"/>
-      <w:r>
-        <w:rPr>
-          <w:sz w:val="24"/>
-          <w:szCs w:val="24"/>
-        </w:rPr>
-        <w:t xml:space="preserve"> &amp; </w:t>
-      </w:r>
-      <w:proofErr w:type="spellStart"/>
-      <w:r>
-        <w:rPr>
-          <w:sz w:val="24"/>
-          <w:szCs w:val="24"/>
-        </w:rPr>
-        <w:t>useCallback</w:t>
-      </w:r>
-      <w:proofErr w:type="spellEnd"/>
-      <w:r>
-        <w:rPr>
-          <w:sz w:val="24"/>
-          <w:szCs w:val="24"/>
-        </w:rPr>
-        <w:t xml:space="preserve"> used here.</w:t>
+        <w:t>, handling the errors, useEffect &amp; useCallback used here.</w:t>
       </w:r>
     </w:p>
     <w:p>
@@ -548,7 +487,6 @@
         </w:rPr>
         <w:t xml:space="preserve"> </w:t>
       </w:r>
-      <w:proofErr w:type="spellStart"/>
       <w:r>
         <w:rPr>
           <w:rFonts w:ascii="Consolas" w:eastAsia="Times New Roman" w:hAnsi="Consolas" w:cs="Times New Roman"/>
@@ -558,7 +496,6 @@
         </w:rPr>
         <w:t>postMethod</w:t>
       </w:r>
-      <w:proofErr w:type="spellEnd"/>
       <w:r>
         <w:rPr>
           <w:rFonts w:ascii="Consolas" w:eastAsia="Times New Roman" w:hAnsi="Consolas" w:cs="Times New Roman"/>
@@ -661,7 +598,6 @@
         </w:rPr>
         <w:t xml:space="preserve"> </w:t>
       </w:r>
-      <w:proofErr w:type="gramStart"/>
       <w:r>
         <w:rPr>
           <w:rFonts w:ascii="Consolas" w:eastAsia="Times New Roman" w:hAnsi="Consolas" w:cs="Times New Roman"/>
@@ -680,8 +616,6 @@
         </w:rPr>
         <w:t>(</w:t>
       </w:r>
-      <w:proofErr w:type="spellStart"/>
-      <w:proofErr w:type="gramEnd"/>
       <w:r>
         <w:rPr>
           <w:rFonts w:ascii="Consolas" w:eastAsia="Times New Roman" w:hAnsi="Consolas" w:cs="Times New Roman"/>
@@ -691,7 +625,6 @@
         </w:rPr>
         <w:t>url</w:t>
       </w:r>
-      <w:proofErr w:type="spellEnd"/>
       <w:r>
         <w:rPr>
           <w:rFonts w:ascii="Consolas" w:eastAsia="Times New Roman" w:hAnsi="Consolas" w:cs="Times New Roman"/>
@@ -786,47 +719,7 @@
           <w:sz w:val="21"/>
           <w:szCs w:val="21"/>
         </w:rPr>
-        <w:t xml:space="preserve">// body accepts </w:t>
-      </w:r>
-      <w:proofErr w:type="spellStart"/>
-      <w:r>
-        <w:rPr>
-          <w:rFonts w:ascii="Consolas" w:eastAsia="Times New Roman" w:hAnsi="Consolas" w:cs="Times New Roman"/>
-          <w:color w:val="6A9955"/>
-          <w:sz w:val="21"/>
-          <w:szCs w:val="21"/>
-        </w:rPr>
-        <w:t>json</w:t>
-      </w:r>
-      <w:proofErr w:type="spellEnd"/>
-      <w:r>
-        <w:rPr>
-          <w:rFonts w:ascii="Consolas" w:eastAsia="Times New Roman" w:hAnsi="Consolas" w:cs="Times New Roman"/>
-          <w:color w:val="6A9955"/>
-          <w:sz w:val="21"/>
-          <w:szCs w:val="21"/>
-        </w:rPr>
-        <w:t xml:space="preserve"> data, </w:t>
-      </w:r>
-      <w:proofErr w:type="spellStart"/>
-      <w:r>
-        <w:rPr>
-          <w:rFonts w:ascii="Consolas" w:eastAsia="Times New Roman" w:hAnsi="Consolas" w:cs="Times New Roman"/>
-          <w:color w:val="6A9955"/>
-          <w:sz w:val="21"/>
-          <w:szCs w:val="21"/>
-        </w:rPr>
-        <w:t>json</w:t>
-      </w:r>
-      <w:proofErr w:type="spellEnd"/>
-      <w:r>
-        <w:rPr>
-          <w:rFonts w:ascii="Consolas" w:eastAsia="Times New Roman" w:hAnsi="Consolas" w:cs="Times New Roman"/>
-          <w:color w:val="6A9955"/>
-          <w:sz w:val="21"/>
-          <w:szCs w:val="21"/>
-        </w:rPr>
-        <w:t xml:space="preserve"> format is used for exchanging data between frontend &amp; backend</w:t>
+        <w:t>// body accepts json data, json format is used for exchanging data between frontend &amp; backend</w:t>
       </w:r>
     </w:p>
     <w:p>
@@ -849,7 +742,6 @@
         </w:rPr>
         <w:t xml:space="preserve">            </w:t>
       </w:r>
-      <w:proofErr w:type="gramStart"/>
       <w:r>
         <w:rPr>
           <w:rFonts w:ascii="Consolas" w:eastAsia="Times New Roman" w:hAnsi="Consolas" w:cs="Times New Roman"/>
@@ -859,7 +751,6 @@
         </w:rPr>
         <w:t>body :</w:t>
       </w:r>
-      <w:proofErr w:type="gramEnd"/>
       <w:r>
         <w:rPr>
           <w:rFonts w:ascii="Consolas" w:eastAsia="Times New Roman" w:hAnsi="Consolas" w:cs="Times New Roman"/>
@@ -869,7 +760,6 @@
         </w:rPr>
         <w:t xml:space="preserve"> </w:t>
       </w:r>
-      <w:proofErr w:type="spellStart"/>
       <w:r>
         <w:rPr>
           <w:rFonts w:ascii="Consolas" w:eastAsia="Times New Roman" w:hAnsi="Consolas" w:cs="Times New Roman"/>
@@ -897,7 +787,6 @@
         </w:rPr>
         <w:t>stringify</w:t>
       </w:r>
-      <w:proofErr w:type="spellEnd"/>
       <w:r>
         <w:rPr>
           <w:rFonts w:ascii="Consolas" w:eastAsia="Times New Roman" w:hAnsi="Consolas" w:cs="Times New Roman"/>
@@ -932,47 +821,7 @@
           <w:sz w:val="21"/>
           <w:szCs w:val="21"/>
         </w:rPr>
-        <w:t xml:space="preserve">// </w:t>
-      </w:r>
-      <w:proofErr w:type="spellStart"/>
-      <w:r>
-        <w:rPr>
-          <w:rFonts w:ascii="Consolas" w:eastAsia="Times New Roman" w:hAnsi="Consolas" w:cs="Times New Roman"/>
-          <w:color w:val="6A9955"/>
-          <w:sz w:val="21"/>
-          <w:szCs w:val="21"/>
-        </w:rPr>
-        <w:t>JSON.stringify</w:t>
-      </w:r>
-      <w:proofErr w:type="spellEnd"/>
-      <w:r>
-        <w:rPr>
-          <w:rFonts w:ascii="Consolas" w:eastAsia="Times New Roman" w:hAnsi="Consolas" w:cs="Times New Roman"/>
-          <w:color w:val="6A9955"/>
-          <w:sz w:val="21"/>
-          <w:szCs w:val="21"/>
-        </w:rPr>
-        <w:t xml:space="preserve"> takes an obj &amp; turns it </w:t>
-      </w:r>
-      <w:proofErr w:type="spellStart"/>
-      <w:r>
-        <w:rPr>
-          <w:rFonts w:ascii="Consolas" w:eastAsia="Times New Roman" w:hAnsi="Consolas" w:cs="Times New Roman"/>
-          <w:color w:val="6A9955"/>
-          <w:sz w:val="21"/>
-          <w:szCs w:val="21"/>
-        </w:rPr>
-        <w:t>json</w:t>
-      </w:r>
-      <w:proofErr w:type="spellEnd"/>
-      <w:r>
-        <w:rPr>
-          <w:rFonts w:ascii="Consolas" w:eastAsia="Times New Roman" w:hAnsi="Consolas" w:cs="Times New Roman"/>
-          <w:color w:val="6A9955"/>
-          <w:sz w:val="21"/>
-          <w:szCs w:val="21"/>
-        </w:rPr>
-        <w:t xml:space="preserve"> format.</w:t>
+        <w:t>// JSON.stringify takes an obj &amp; turns it json format.</w:t>
       </w:r>
     </w:p>
     <w:p>
@@ -995,7 +844,6 @@
         </w:rPr>
         <w:t xml:space="preserve">            </w:t>
       </w:r>
-      <w:proofErr w:type="gramStart"/>
       <w:r>
         <w:rPr>
           <w:rFonts w:ascii="Consolas" w:eastAsia="Times New Roman" w:hAnsi="Consolas" w:cs="Times New Roman"/>
@@ -1005,7 +853,6 @@
         </w:rPr>
         <w:t>headers :</w:t>
       </w:r>
-      <w:proofErr w:type="gramEnd"/>
       <w:r>
         <w:rPr>
           <w:rFonts w:ascii="Consolas" w:eastAsia="Times New Roman" w:hAnsi="Consolas" w:cs="Times New Roman"/>
@@ -1070,27 +917,7 @@
           <w:sz w:val="21"/>
           <w:szCs w:val="21"/>
         </w:rPr>
-        <w:t>'application/</w:t>
-      </w:r>
-      <w:proofErr w:type="spellStart"/>
-      <w:r>
-        <w:rPr>
-          <w:rFonts w:ascii="Consolas" w:eastAsia="Times New Roman" w:hAnsi="Consolas" w:cs="Times New Roman"/>
-          <w:color w:val="CE9178"/>
-          <w:sz w:val="21"/>
-          <w:szCs w:val="21"/>
-        </w:rPr>
-        <w:t>json</w:t>
-      </w:r>
-      <w:proofErr w:type="spellEnd"/>
-      <w:r>
-        <w:rPr>
-          <w:rFonts w:ascii="Consolas" w:eastAsia="Times New Roman" w:hAnsi="Consolas" w:cs="Times New Roman"/>
-          <w:color w:val="CE9178"/>
-          <w:sz w:val="21"/>
-          <w:szCs w:val="21"/>
-        </w:rPr>
-        <w:t>'</w:t>
+        <w:t>'application/json'</w:t>
       </w:r>
     </w:p>
     <w:p>
@@ -1209,8 +1036,6 @@
         </w:rPr>
         <w:t xml:space="preserve"> </w:t>
       </w:r>
-      <w:proofErr w:type="spellStart"/>
-      <w:proofErr w:type="gramStart"/>
       <w:r>
         <w:rPr>
           <w:rFonts w:ascii="Consolas" w:eastAsia="Times New Roman" w:hAnsi="Consolas" w:cs="Times New Roman"/>
@@ -1238,8 +1063,6 @@
         </w:rPr>
         <w:t>json</w:t>
       </w:r>
-      <w:proofErr w:type="spellEnd"/>
-      <w:proofErr w:type="gramEnd"/>
       <w:r>
         <w:rPr>
           <w:rFonts w:ascii="Consolas" w:eastAsia="Times New Roman" w:hAnsi="Consolas" w:cs="Times New Roman"/>

</xml_diff>

<commit_message>
module-14_2 updated on 17.6.23 at 11:29pm from home
</commit_message>
<xml_diff>
--- a/module-14_2/project-14_2.docx
+++ b/module-14_2/project-14_2.docx
@@ -1,6 +1,6 @@
 
 <file path=word/document.xml><?xml version="1.0" encoding="utf-8"?>
-<w:document xmlns:wpc="http://schemas.microsoft.com/office/word/2010/wordprocessingCanvas" xmlns:cx="http://schemas.microsoft.com/office/drawing/2014/chartex" xmlns:cx1="http://schemas.microsoft.com/office/drawing/2015/9/8/chartex" xmlns:cx2="http://schemas.microsoft.com/office/drawing/2015/10/21/chartex" xmlns:cx3="http://schemas.microsoft.com/office/drawing/2016/5/9/chartex" xmlns:cx4="http://schemas.microsoft.com/office/drawing/2016/5/10/chartex" xmlns:cx5="http://schemas.microsoft.com/office/drawing/2016/5/11/chartex" xmlns:cx6="http://schemas.microsoft.com/office/drawing/2016/5/12/chartex" xmlns:cx7="http://schemas.microsoft.com/office/drawing/2016/5/13/chartex" xmlns:cx8="http://schemas.microsoft.com/office/drawing/2016/5/14/chartex" xmlns:mc="http://schemas.openxmlformats.org/markup-compatibility/2006" xmlns:aink="http://schemas.microsoft.com/office/drawing/2016/ink" xmlns:am3d="http://schemas.microsoft.com/office/drawing/2017/model3d" xmlns:o="urn:schemas-microsoft-com:office:office" xmlns:oel="http://schemas.microsoft.com/office/2019/extlst" xmlns:r="http://schemas.openxmlformats.org/officeDocument/2006/relationships" xmlns:m="http://schemas.openxmlformats.org/officeDocument/2006/math" xmlns:v="urn:schemas-microsoft-com:vml" xmlns:wp14="http://schemas.microsoft.com/office/word/2010/wordprocessingDrawing" xmlns:wp="http://schemas.openxmlformats.org/drawingml/2006/wordprocessingDrawing" xmlns:w10="urn:schemas-microsoft-com:office:word" xmlns:w="http://schemas.openxmlformats.org/wordprocessingml/2006/main" xmlns:w14="http://schemas.microsoft.com/office/word/2010/wordml" xmlns:w15="http://schemas.microsoft.com/office/word/2012/wordml" xmlns:w16cex="http://schemas.microsoft.com/office/word/2018/wordml/cex" xmlns:w16cid="http://schemas.microsoft.com/office/word/2016/wordml/cid" xmlns:w16="http://schemas.microsoft.com/office/word/2018/wordml" xmlns:w16sdtdh="http://schemas.microsoft.com/office/word/2020/wordml/sdtdatahash" xmlns:w16se="http://schemas.microsoft.com/office/word/2015/wordml/symex" xmlns:wpg="http://schemas.microsoft.com/office/word/2010/wordprocessingGroup" xmlns:wpi="http://schemas.microsoft.com/office/word/2010/wordprocessingInk" xmlns:wne="http://schemas.microsoft.com/office/word/2006/wordml" xmlns:wps="http://schemas.microsoft.com/office/word/2010/wordprocessingShape" mc:Ignorable="w14 w15 w16se w16cid w16 w16cex w16sdtdh wp14">
+<w:document xmlns:wpc="http://schemas.microsoft.com/office/word/2010/wordprocessingCanvas" xmlns:cx="http://schemas.microsoft.com/office/drawing/2014/chartex" xmlns:cx1="http://schemas.microsoft.com/office/drawing/2015/9/8/chartex" xmlns:cx2="http://schemas.microsoft.com/office/drawing/2015/10/21/chartex" xmlns:cx3="http://schemas.microsoft.com/office/drawing/2016/5/9/chartex" xmlns:cx4="http://schemas.microsoft.com/office/drawing/2016/5/10/chartex" xmlns:cx5="http://schemas.microsoft.com/office/drawing/2016/5/11/chartex" xmlns:cx6="http://schemas.microsoft.com/office/drawing/2016/5/12/chartex" xmlns:cx7="http://schemas.microsoft.com/office/drawing/2016/5/13/chartex" xmlns:cx8="http://schemas.microsoft.com/office/drawing/2016/5/14/chartex" xmlns:mc="http://schemas.openxmlformats.org/markup-compatibility/2006" xmlns:aink="http://schemas.microsoft.com/office/drawing/2016/ink" xmlns:am3d="http://schemas.microsoft.com/office/drawing/2017/model3d" xmlns:o="urn:schemas-microsoft-com:office:office" xmlns:oel="http://schemas.microsoft.com/office/2019/extlst" xmlns:r="http://schemas.openxmlformats.org/officeDocument/2006/relationships" xmlns:m="http://schemas.openxmlformats.org/officeDocument/2006/math" xmlns:v="urn:schemas-microsoft-com:vml" xmlns:wp14="http://schemas.microsoft.com/office/word/2010/wordprocessingDrawing" xmlns:wp="http://schemas.openxmlformats.org/drawingml/2006/wordprocessingDrawing" xmlns:w10="urn:schemas-microsoft-com:office:word" xmlns:w="http://schemas.openxmlformats.org/wordprocessingml/2006/main" xmlns:w14="http://schemas.microsoft.com/office/word/2010/wordml" xmlns:w15="http://schemas.microsoft.com/office/word/2012/wordml" xmlns:w16cex="http://schemas.microsoft.com/office/word/2018/wordml/cex" xmlns:w16cid="http://schemas.microsoft.com/office/word/2016/wordml/cid" xmlns:w16="http://schemas.microsoft.com/office/word/2018/wordml" xmlns:w16du="http://schemas.microsoft.com/office/word/2023/wordml/word16du" xmlns:w16sdtdh="http://schemas.microsoft.com/office/word/2020/wordml/sdtdatahash" xmlns:w16se="http://schemas.microsoft.com/office/word/2015/wordml/symex" xmlns:wpg="http://schemas.microsoft.com/office/word/2010/wordprocessingGroup" xmlns:wpi="http://schemas.microsoft.com/office/word/2010/wordprocessingInk" xmlns:wne="http://schemas.microsoft.com/office/word/2006/wordml" xmlns:wps="http://schemas.microsoft.com/office/word/2010/wordprocessingShape" mc:Ignorable="w14 w15 w16se w16cid w16 w16cex w16sdtdh wp14">
   <w:body>
     <w:p>
       <w:pPr>
@@ -117,23 +117,7 @@
           <w:sz w:val="24"/>
           <w:szCs w:val="24"/>
         </w:rPr>
-        <w:t xml:space="preserve">module-14_2 starts </w:t>
-      </w:r>
-      <w:proofErr w:type="gramStart"/>
-      <w:r>
-        <w:rPr>
-          <w:sz w:val="24"/>
-          <w:szCs w:val="24"/>
-        </w:rPr>
-        <w:t>here,,</w:t>
-      </w:r>
-      <w:proofErr w:type="gramEnd"/>
-      <w:r>
-        <w:rPr>
-          <w:sz w:val="24"/>
-          <w:szCs w:val="24"/>
-        </w:rPr>
-        <w:t xml:space="preserve"> tutorial: 9-11</w:t>
+        <w:t>module-14_2 starts here,, tutorial: 9-11</w:t>
       </w:r>
     </w:p>
     <w:p>
@@ -163,17 +147,22 @@
           <w:sz w:val="24"/>
           <w:szCs w:val="24"/>
         </w:rPr>
-        <w:t xml:space="preserve"> Fetching Movie Data from </w:t>
-      </w:r>
-      <w:proofErr w:type="spellStart"/>
-      <w:r>
-        <w:rPr>
-          <w:sz w:val="24"/>
-          <w:szCs w:val="24"/>
-        </w:rPr>
-        <w:t>api</w:t>
-      </w:r>
-      <w:proofErr w:type="spellEnd"/>
+        <w:t xml:space="preserve"> Fetching Movie Data from api</w:t>
+      </w:r>
+      <w:r>
+        <w:rPr>
+          <w:sz w:val="24"/>
+          <w:szCs w:val="24"/>
+        </w:rPr>
+        <w:t xml:space="preserve">. </w:t>
+      </w:r>
+      <w:r>
+        <w:rPr>
+          <w:sz w:val="24"/>
+          <w:szCs w:val="24"/>
+        </w:rPr>
+        <w:t>Movies data are sorted according to released date.</w:t>
+      </w:r>
     </w:p>
     <w:p>
       <w:pPr>
@@ -186,21 +175,12 @@
           <w:szCs w:val="21"/>
         </w:rPr>
       </w:pPr>
-      <w:proofErr w:type="spellStart"/>
-      <w:r>
-        <w:rPr>
-          <w:sz w:val="24"/>
-          <w:szCs w:val="24"/>
-        </w:rPr>
-        <w:t>Api</w:t>
-      </w:r>
-      <w:proofErr w:type="spellEnd"/>
-      <w:r>
-        <w:rPr>
-          <w:sz w:val="24"/>
-          <w:szCs w:val="24"/>
-        </w:rPr>
-        <w:t xml:space="preserve">: </w:t>
+      <w:r>
+        <w:rPr>
+          <w:sz w:val="24"/>
+          <w:szCs w:val="24"/>
+        </w:rPr>
+        <w:t xml:space="preserve">Api: </w:t>
       </w:r>
       <w:r>
         <w:rPr>
@@ -260,17 +240,8 @@
           <w:sz w:val="24"/>
           <w:szCs w:val="24"/>
         </w:rPr>
-        <w:t xml:space="preserve"> </w:t>
-      </w:r>
-      <w:proofErr w:type="spellStart"/>
-      <w:r>
-        <w:rPr>
-          <w:sz w:val="24"/>
-          <w:szCs w:val="24"/>
-        </w:rPr>
-        <w:t>api</w:t>
-      </w:r>
-      <w:proofErr w:type="spellEnd"/>
+        <w:t xml:space="preserve"> api</w:t>
+      </w:r>
       <w:r>
         <w:rPr>
           <w:sz w:val="24"/>
@@ -283,39 +254,7 @@
           <w:sz w:val="24"/>
           <w:szCs w:val="24"/>
         </w:rPr>
-        <w:t xml:space="preserve">, handling the errors, </w:t>
-      </w:r>
-      <w:proofErr w:type="spellStart"/>
-      <w:r>
-        <w:rPr>
-          <w:sz w:val="24"/>
-          <w:szCs w:val="24"/>
-        </w:rPr>
-        <w:t>useEffect</w:t>
-      </w:r>
-      <w:proofErr w:type="spellEnd"/>
-      <w:r>
-        <w:rPr>
-          <w:sz w:val="24"/>
-          <w:szCs w:val="24"/>
-        </w:rPr>
-        <w:t xml:space="preserve"> &amp; </w:t>
-      </w:r>
-      <w:proofErr w:type="spellStart"/>
-      <w:r>
-        <w:rPr>
-          <w:sz w:val="24"/>
-          <w:szCs w:val="24"/>
-        </w:rPr>
-        <w:t>useCallback</w:t>
-      </w:r>
-      <w:proofErr w:type="spellEnd"/>
-      <w:r>
-        <w:rPr>
-          <w:sz w:val="24"/>
-          <w:szCs w:val="24"/>
-        </w:rPr>
-        <w:t xml:space="preserve"> used here.</w:t>
+        <w:t>, handling the errors, useEffect &amp; useCallback used here.</w:t>
       </w:r>
     </w:p>
     <w:p>
@@ -548,7 +487,6 @@
         </w:rPr>
         <w:t xml:space="preserve"> </w:t>
       </w:r>
-      <w:proofErr w:type="spellStart"/>
       <w:r>
         <w:rPr>
           <w:rFonts w:ascii="Consolas" w:eastAsia="Times New Roman" w:hAnsi="Consolas" w:cs="Times New Roman"/>
@@ -558,7 +496,6 @@
         </w:rPr>
         <w:t>postMethod</w:t>
       </w:r>
-      <w:proofErr w:type="spellEnd"/>
       <w:r>
         <w:rPr>
           <w:rFonts w:ascii="Consolas" w:eastAsia="Times New Roman" w:hAnsi="Consolas" w:cs="Times New Roman"/>
@@ -661,7 +598,6 @@
         </w:rPr>
         <w:t xml:space="preserve"> </w:t>
       </w:r>
-      <w:proofErr w:type="gramStart"/>
       <w:r>
         <w:rPr>
           <w:rFonts w:ascii="Consolas" w:eastAsia="Times New Roman" w:hAnsi="Consolas" w:cs="Times New Roman"/>
@@ -680,8 +616,6 @@
         </w:rPr>
         <w:t>(</w:t>
       </w:r>
-      <w:proofErr w:type="spellStart"/>
-      <w:proofErr w:type="gramEnd"/>
       <w:r>
         <w:rPr>
           <w:rFonts w:ascii="Consolas" w:eastAsia="Times New Roman" w:hAnsi="Consolas" w:cs="Times New Roman"/>
@@ -691,7 +625,6 @@
         </w:rPr>
         <w:t>url</w:t>
       </w:r>
-      <w:proofErr w:type="spellEnd"/>
       <w:r>
         <w:rPr>
           <w:rFonts w:ascii="Consolas" w:eastAsia="Times New Roman" w:hAnsi="Consolas" w:cs="Times New Roman"/>
@@ -786,47 +719,7 @@
           <w:sz w:val="21"/>
           <w:szCs w:val="21"/>
         </w:rPr>
-        <w:t xml:space="preserve">// body accepts </w:t>
-      </w:r>
-      <w:proofErr w:type="spellStart"/>
-      <w:r>
-        <w:rPr>
-          <w:rFonts w:ascii="Consolas" w:eastAsia="Times New Roman" w:hAnsi="Consolas" w:cs="Times New Roman"/>
-          <w:color w:val="6A9955"/>
-          <w:sz w:val="21"/>
-          <w:szCs w:val="21"/>
-        </w:rPr>
-        <w:t>json</w:t>
-      </w:r>
-      <w:proofErr w:type="spellEnd"/>
-      <w:r>
-        <w:rPr>
-          <w:rFonts w:ascii="Consolas" w:eastAsia="Times New Roman" w:hAnsi="Consolas" w:cs="Times New Roman"/>
-          <w:color w:val="6A9955"/>
-          <w:sz w:val="21"/>
-          <w:szCs w:val="21"/>
-        </w:rPr>
-        <w:t xml:space="preserve"> data, </w:t>
-      </w:r>
-      <w:proofErr w:type="spellStart"/>
-      <w:r>
-        <w:rPr>
-          <w:rFonts w:ascii="Consolas" w:eastAsia="Times New Roman" w:hAnsi="Consolas" w:cs="Times New Roman"/>
-          <w:color w:val="6A9955"/>
-          <w:sz w:val="21"/>
-          <w:szCs w:val="21"/>
-        </w:rPr>
-        <w:t>json</w:t>
-      </w:r>
-      <w:proofErr w:type="spellEnd"/>
-      <w:r>
-        <w:rPr>
-          <w:rFonts w:ascii="Consolas" w:eastAsia="Times New Roman" w:hAnsi="Consolas" w:cs="Times New Roman"/>
-          <w:color w:val="6A9955"/>
-          <w:sz w:val="21"/>
-          <w:szCs w:val="21"/>
-        </w:rPr>
-        <w:t xml:space="preserve"> format is used for exchanging data between frontend &amp; backend</w:t>
+        <w:t>// body accepts json data, json format is used for exchanging data between frontend &amp; backend</w:t>
       </w:r>
     </w:p>
     <w:p>
@@ -849,7 +742,6 @@
         </w:rPr>
         <w:t xml:space="preserve">            </w:t>
       </w:r>
-      <w:proofErr w:type="gramStart"/>
       <w:r>
         <w:rPr>
           <w:rFonts w:ascii="Consolas" w:eastAsia="Times New Roman" w:hAnsi="Consolas" w:cs="Times New Roman"/>
@@ -859,7 +751,6 @@
         </w:rPr>
         <w:t>body :</w:t>
       </w:r>
-      <w:proofErr w:type="gramEnd"/>
       <w:r>
         <w:rPr>
           <w:rFonts w:ascii="Consolas" w:eastAsia="Times New Roman" w:hAnsi="Consolas" w:cs="Times New Roman"/>
@@ -869,7 +760,6 @@
         </w:rPr>
         <w:t xml:space="preserve"> </w:t>
       </w:r>
-      <w:proofErr w:type="spellStart"/>
       <w:r>
         <w:rPr>
           <w:rFonts w:ascii="Consolas" w:eastAsia="Times New Roman" w:hAnsi="Consolas" w:cs="Times New Roman"/>
@@ -897,7 +787,6 @@
         </w:rPr>
         <w:t>stringify</w:t>
       </w:r>
-      <w:proofErr w:type="spellEnd"/>
       <w:r>
         <w:rPr>
           <w:rFonts w:ascii="Consolas" w:eastAsia="Times New Roman" w:hAnsi="Consolas" w:cs="Times New Roman"/>
@@ -932,47 +821,7 @@
           <w:sz w:val="21"/>
           <w:szCs w:val="21"/>
         </w:rPr>
-        <w:t xml:space="preserve">// </w:t>
-      </w:r>
-      <w:proofErr w:type="spellStart"/>
-      <w:r>
-        <w:rPr>
-          <w:rFonts w:ascii="Consolas" w:eastAsia="Times New Roman" w:hAnsi="Consolas" w:cs="Times New Roman"/>
-          <w:color w:val="6A9955"/>
-          <w:sz w:val="21"/>
-          <w:szCs w:val="21"/>
-        </w:rPr>
-        <w:t>JSON.stringify</w:t>
-      </w:r>
-      <w:proofErr w:type="spellEnd"/>
-      <w:r>
-        <w:rPr>
-          <w:rFonts w:ascii="Consolas" w:eastAsia="Times New Roman" w:hAnsi="Consolas" w:cs="Times New Roman"/>
-          <w:color w:val="6A9955"/>
-          <w:sz w:val="21"/>
-          <w:szCs w:val="21"/>
-        </w:rPr>
-        <w:t xml:space="preserve"> takes an obj &amp; turns it </w:t>
-      </w:r>
-      <w:proofErr w:type="spellStart"/>
-      <w:r>
-        <w:rPr>
-          <w:rFonts w:ascii="Consolas" w:eastAsia="Times New Roman" w:hAnsi="Consolas" w:cs="Times New Roman"/>
-          <w:color w:val="6A9955"/>
-          <w:sz w:val="21"/>
-          <w:szCs w:val="21"/>
-        </w:rPr>
-        <w:t>json</w:t>
-      </w:r>
-      <w:proofErr w:type="spellEnd"/>
-      <w:r>
-        <w:rPr>
-          <w:rFonts w:ascii="Consolas" w:eastAsia="Times New Roman" w:hAnsi="Consolas" w:cs="Times New Roman"/>
-          <w:color w:val="6A9955"/>
-          <w:sz w:val="21"/>
-          <w:szCs w:val="21"/>
-        </w:rPr>
-        <w:t xml:space="preserve"> format.</w:t>
+        <w:t>// JSON.stringify takes an obj &amp; turns it json format.</w:t>
       </w:r>
     </w:p>
     <w:p>
@@ -995,7 +844,6 @@
         </w:rPr>
         <w:t xml:space="preserve">            </w:t>
       </w:r>
-      <w:proofErr w:type="gramStart"/>
       <w:r>
         <w:rPr>
           <w:rFonts w:ascii="Consolas" w:eastAsia="Times New Roman" w:hAnsi="Consolas" w:cs="Times New Roman"/>
@@ -1005,7 +853,6 @@
         </w:rPr>
         <w:t>headers :</w:t>
       </w:r>
-      <w:proofErr w:type="gramEnd"/>
       <w:r>
         <w:rPr>
           <w:rFonts w:ascii="Consolas" w:eastAsia="Times New Roman" w:hAnsi="Consolas" w:cs="Times New Roman"/>
@@ -1070,27 +917,7 @@
           <w:sz w:val="21"/>
           <w:szCs w:val="21"/>
         </w:rPr>
-        <w:t>'application/</w:t>
-      </w:r>
-      <w:proofErr w:type="spellStart"/>
-      <w:r>
-        <w:rPr>
-          <w:rFonts w:ascii="Consolas" w:eastAsia="Times New Roman" w:hAnsi="Consolas" w:cs="Times New Roman"/>
-          <w:color w:val="CE9178"/>
-          <w:sz w:val="21"/>
-          <w:szCs w:val="21"/>
-        </w:rPr>
-        <w:t>json</w:t>
-      </w:r>
-      <w:proofErr w:type="spellEnd"/>
-      <w:r>
-        <w:rPr>
-          <w:rFonts w:ascii="Consolas" w:eastAsia="Times New Roman" w:hAnsi="Consolas" w:cs="Times New Roman"/>
-          <w:color w:val="CE9178"/>
-          <w:sz w:val="21"/>
-          <w:szCs w:val="21"/>
-        </w:rPr>
-        <w:t>'</w:t>
+        <w:t>'application/json'</w:t>
       </w:r>
     </w:p>
     <w:p>
@@ -1209,8 +1036,6 @@
         </w:rPr>
         <w:t xml:space="preserve"> </w:t>
       </w:r>
-      <w:proofErr w:type="spellStart"/>
-      <w:proofErr w:type="gramStart"/>
       <w:r>
         <w:rPr>
           <w:rFonts w:ascii="Consolas" w:eastAsia="Times New Roman" w:hAnsi="Consolas" w:cs="Times New Roman"/>
@@ -1238,8 +1063,6 @@
         </w:rPr>
         <w:t>json</w:t>
       </w:r>
-      <w:proofErr w:type="spellEnd"/>
-      <w:proofErr w:type="gramEnd"/>
       <w:r>
         <w:rPr>
           <w:rFonts w:ascii="Consolas" w:eastAsia="Times New Roman" w:hAnsi="Consolas" w:cs="Times New Roman"/>

</xml_diff>